<commit_message>
feat: web scraping agent added
</commit_message>
<xml_diff>
--- a/docs/rag.docx
+++ b/docs/rag.docx
@@ -24,45 +24,6 @@
         </w:rPr>
         <w:t xml:space="preserve">Criando um Sistema RAG com Google Drive &amp; Supabase </w:t>
       </w:r>
-    </w:p>
-    <w:p>
-      <w:r>
-        <w:t>Arquivo:</w:t>
-      </w:r>
-    </w:p>
-    <w:p/>
-    <w:p>
-      <w:r>
-        <w:t>Ingestão:</w:t>
-      </w:r>
-    </w:p>
-    <w:p>
-      <w:hyperlink r:id="rId7">
-        <w:r>
-          <w:rPr>
-            <w:color w:val="1155CC"/>
-            <w:u w:val="single"/>
-          </w:rPr>
-          <w:t>https://www.dropbox.com/scl/fi/o56sa1gg54sggksy8zs7i/SaveFileToVectorStore.json?rlkey=zovjyaacf2vm0v8d6kycv471d&amp;st=ver98cqy&amp;dl=0</w:t>
-        </w:r>
-      </w:hyperlink>
-    </w:p>
-    <w:p/>
-    <w:p>
-      <w:r>
-        <w:t>Conversacional:</w:t>
-      </w:r>
-    </w:p>
-    <w:p>
-      <w:hyperlink r:id="rId8">
-        <w:r>
-          <w:rPr>
-            <w:color w:val="1155CC"/>
-            <w:u w:val="single"/>
-          </w:rPr>
-          <w:t>https://www.dropbox.com/scl/fi/34s99bacoeo8xga5fm6wh/Agentes-de-IA.json?rlkey=84wg628z0ipr88jwigu1rp2sx&amp;st=0pqlg2pj&amp;dl=0</w:t>
-        </w:r>
-      </w:hyperlink>
     </w:p>
     <w:p>
       <w:r>
@@ -83,7 +44,7 @@
                     <pic:cNvPicPr preferRelativeResize="0"/>
                   </pic:nvPicPr>
                   <pic:blipFill>
-                    <a:blip r:embed="rId9"/>
+                    <a:blip r:embed="rId7"/>
                     <a:srcRect/>
                     <a:stretch>
                       <a:fillRect/>
@@ -276,21 +237,7 @@
         <w:rPr>
           <w:lang w:val="en-US"/>
         </w:rPr>
-        <w:t xml:space="preserve">2. </w:t>
-      </w:r>
-      <w:proofErr w:type="spellStart"/>
-      <w:r>
-        <w:rPr>
-          <w:lang w:val="en-US"/>
-        </w:rPr>
-        <w:t>Preencha</w:t>
-      </w:r>
-      <w:proofErr w:type="spellEnd"/>
-      <w:r>
-        <w:rPr>
-          <w:lang w:val="en-US"/>
-        </w:rPr>
-        <w:t>:</w:t>
+        <w:t>2. Preencha:</w:t>
       </w:r>
     </w:p>
     <w:p>
@@ -482,7 +429,7 @@
                     <pic:cNvPicPr preferRelativeResize="0"/>
                   </pic:nvPicPr>
                   <pic:blipFill>
-                    <a:blip r:embed="rId10"/>
+                    <a:blip r:embed="rId8"/>
                     <a:srcRect/>
                     <a:stretch>
                       <a:fillRect/>
@@ -703,7 +650,6 @@
         </w:rPr>
         <w:t xml:space="preserve">Values &gt; </w:t>
       </w:r>
-      <w:proofErr w:type="spellStart"/>
       <w:r>
         <w:rPr>
           <w:rFonts w:ascii="Roboto Mono" w:eastAsia="Roboto Mono" w:hAnsi="Roboto Mono" w:cs="Roboto Mono"/>
@@ -712,7 +658,6 @@
         </w:rPr>
         <w:t>file_id</w:t>
       </w:r>
-      <w:proofErr w:type="spellEnd"/>
       <w:r>
         <w:rPr>
           <w:rFonts w:ascii="Arial Unicode MS" w:eastAsia="Arial Unicode MS" w:hAnsi="Arial Unicode MS" w:cs="Arial Unicode MS"/>
@@ -740,7 +685,6 @@
           <w:noProof/>
           <w:color w:val="188038"/>
         </w:rPr>
-        <w:lastRenderedPageBreak/>
         <w:drawing>
           <wp:inline distT="114300" distB="114300" distL="114300" distR="114300" wp14:anchorId="20250847" wp14:editId="47BB5825">
             <wp:extent cx="4262438" cy="2628900"/>
@@ -755,7 +699,7 @@
                     <pic:cNvPicPr preferRelativeResize="0"/>
                   </pic:nvPicPr>
                   <pic:blipFill>
-                    <a:blip r:embed="rId11"/>
+                    <a:blip r:embed="rId9"/>
                     <a:srcRect/>
                     <a:stretch>
                       <a:fillRect/>
@@ -928,69 +872,13 @@
         </w:rPr>
         <w:t xml:space="preserve"> </w:t>
       </w:r>
-      <w:proofErr w:type="gramStart"/>
       <w:r>
         <w:rPr>
           <w:rFonts w:ascii="Roboto Mono" w:eastAsia="Roboto Mono" w:hAnsi="Roboto Mono" w:cs="Roboto Mono"/>
           <w:color w:val="188038"/>
           <w:lang w:val="en-US"/>
         </w:rPr>
-        <w:t>={{ $</w:t>
-      </w:r>
-      <w:proofErr w:type="spellStart"/>
-      <w:proofErr w:type="gramEnd"/>
-      <w:r>
-        <w:rPr>
-          <w:rFonts w:ascii="Roboto Mono" w:eastAsia="Roboto Mono" w:hAnsi="Roboto Mono" w:cs="Roboto Mono"/>
-          <w:color w:val="188038"/>
-          <w:lang w:val="en-US"/>
-        </w:rPr>
-        <w:t>json</w:t>
-      </w:r>
-      <w:proofErr w:type="spellEnd"/>
-      <w:r>
-        <w:rPr>
-          <w:rFonts w:ascii="Roboto Mono" w:eastAsia="Roboto Mono" w:hAnsi="Roboto Mono" w:cs="Roboto Mono"/>
-          <w:color w:val="188038"/>
-          <w:lang w:val="en-US"/>
-        </w:rPr>
-        <w:t>["</w:t>
-      </w:r>
-      <w:proofErr w:type="spellStart"/>
-      <w:r>
-        <w:rPr>
-          <w:rFonts w:ascii="Roboto Mono" w:eastAsia="Roboto Mono" w:hAnsi="Roboto Mono" w:cs="Roboto Mono"/>
-          <w:color w:val="188038"/>
-          <w:lang w:val="en-US"/>
-        </w:rPr>
-        <w:t>file_id</w:t>
-      </w:r>
-      <w:proofErr w:type="spellEnd"/>
-      <w:r>
-        <w:rPr>
-          <w:rFonts w:ascii="Roboto Mono" w:eastAsia="Roboto Mono" w:hAnsi="Roboto Mono" w:cs="Roboto Mono"/>
-          <w:color w:val="188038"/>
-          <w:lang w:val="en-US"/>
-        </w:rPr>
-        <w:t>"</w:t>
-      </w:r>
-      <w:proofErr w:type="gramStart"/>
-      <w:r>
-        <w:rPr>
-          <w:rFonts w:ascii="Roboto Mono" w:eastAsia="Roboto Mono" w:hAnsi="Roboto Mono" w:cs="Roboto Mono"/>
-          <w:color w:val="188038"/>
-          <w:lang w:val="en-US"/>
-        </w:rPr>
-        <w:t>] }</w:t>
-      </w:r>
-      <w:proofErr w:type="gramEnd"/>
-      <w:r>
-        <w:rPr>
-          <w:rFonts w:ascii="Roboto Mono" w:eastAsia="Roboto Mono" w:hAnsi="Roboto Mono" w:cs="Roboto Mono"/>
-          <w:color w:val="188038"/>
-          <w:lang w:val="en-US"/>
-        </w:rPr>
-        <w:t>}</w:t>
+        <w:t>={{ $json["file_id"] }}</w:t>
       </w:r>
     </w:p>
     <w:p>
@@ -1346,61 +1234,29 @@
           <w:lang w:val="en-US"/>
         </w:rPr>
         <w:lastRenderedPageBreak/>
-        <w:t xml:space="preserve">Node 5: </w:t>
-      </w:r>
-      <w:proofErr w:type="spellStart"/>
-      <w:r>
-        <w:rPr>
-          <w:b/>
-          <w:color w:val="000000"/>
-          <w:sz w:val="26"/>
-          <w:szCs w:val="26"/>
+        <w:t>Node 5: Supabase - Add Document to Vector Store</w:t>
+      </w:r>
+    </w:p>
+    <w:p>
+      <w:pPr>
+        <w:rPr>
           <w:lang w:val="en-US"/>
         </w:rPr>
-        <w:t>Supabase</w:t>
-      </w:r>
-      <w:proofErr w:type="spellEnd"/>
-      <w:r>
-        <w:rPr>
-          <w:b/>
-          <w:color w:val="000000"/>
-          <w:sz w:val="26"/>
-          <w:szCs w:val="26"/>
-          <w:lang w:val="en-US"/>
-        </w:rPr>
-        <w:t xml:space="preserve"> - Add Document to Vector Store</w:t>
-      </w:r>
-    </w:p>
-    <w:p>
-      <w:pPr>
-        <w:rPr>
-          <w:lang w:val="en-US"/>
-        </w:rPr>
       </w:pPr>
     </w:p>
     <w:p>
       <w:r>
         <w:t xml:space="preserve">Necessário criar um banco vetorial: </w:t>
       </w:r>
-      <w:r>
-        <w:fldChar w:fldCharType="begin"/>
-      </w:r>
-      <w:r>
-        <w:instrText>HYPERLINK "https://supabase.com/docs/guides/ai/langchain?queryGroups=database-method&amp;database-method=sql" \h</w:instrText>
-      </w:r>
-      <w:r>
-        <w:fldChar w:fldCharType="separate"/>
-      </w:r>
-      <w:r>
-        <w:rPr>
-          <w:color w:val="1155CC"/>
-          <w:u w:val="single"/>
-        </w:rPr>
-        <w:t>Banco vetorial</w:t>
-      </w:r>
-      <w:r>
-        <w:fldChar w:fldCharType="end"/>
-      </w:r>
+      <w:hyperlink r:id="rId10">
+        <w:r>
+          <w:rPr>
+            <w:color w:val="1155CC"/>
+            <w:u w:val="single"/>
+          </w:rPr>
+          <w:t>Banco vetorial</w:t>
+        </w:r>
+      </w:hyperlink>
     </w:p>
     <w:p/>
     <w:p>
@@ -1422,7 +1278,7 @@
                     <pic:cNvPicPr preferRelativeResize="0"/>
                   </pic:nvPicPr>
                   <pic:blipFill>
-                    <a:blip r:embed="rId12"/>
+                    <a:blip r:embed="rId11"/>
                     <a:srcRect/>
                     <a:stretch>
                       <a:fillRect/>
@@ -1450,25 +1306,15 @@
       <w:r>
         <w:t xml:space="preserve">Necessário criar um banco vetorial: </w:t>
       </w:r>
-      <w:r>
-        <w:fldChar w:fldCharType="begin"/>
-      </w:r>
-      <w:r>
-        <w:instrText>HYPERLINK "https://supabase.com/docs/guides/ai/langchain?queryGroups=database-method&amp;database-method=sql" \h</w:instrText>
-      </w:r>
-      <w:r>
-        <w:fldChar w:fldCharType="separate"/>
-      </w:r>
-      <w:r>
-        <w:rPr>
-          <w:color w:val="1155CC"/>
-          <w:u w:val="single"/>
-        </w:rPr>
-        <w:t>Banco vetorial</w:t>
-      </w:r>
-      <w:r>
-        <w:fldChar w:fldCharType="end"/>
-      </w:r>
+      <w:hyperlink r:id="rId12">
+        <w:r>
+          <w:rPr>
+            <w:color w:val="1155CC"/>
+            <w:u w:val="single"/>
+          </w:rPr>
+          <w:t>Banco vetorial</w:t>
+        </w:r>
+      </w:hyperlink>
     </w:p>
     <w:p>
       <w:pPr>
@@ -1782,97 +1628,7 @@
           <w:color w:val="188038"/>
           <w:lang w:val="en-US"/>
         </w:rPr>
-        <w:t xml:space="preserve"> </w:t>
-      </w:r>
-      <w:proofErr w:type="gramStart"/>
-      <w:r>
-        <w:rPr>
-          <w:rFonts w:ascii="Roboto Mono" w:eastAsia="Roboto Mono" w:hAnsi="Roboto Mono" w:cs="Roboto Mono"/>
-          <w:color w:val="188038"/>
-          <w:lang w:val="en-US"/>
-        </w:rPr>
-        <w:t>{{ $</w:t>
-      </w:r>
-      <w:proofErr w:type="gramEnd"/>
-      <w:r>
-        <w:rPr>
-          <w:rFonts w:ascii="Roboto Mono" w:eastAsia="Roboto Mono" w:hAnsi="Roboto Mono" w:cs="Roboto Mono"/>
-          <w:color w:val="188038"/>
-          <w:lang w:val="en-US"/>
-        </w:rPr>
-        <w:t>('Edit Fields'</w:t>
-      </w:r>
-      <w:proofErr w:type="gramStart"/>
-      <w:r>
-        <w:rPr>
-          <w:rFonts w:ascii="Roboto Mono" w:eastAsia="Roboto Mono" w:hAnsi="Roboto Mono" w:cs="Roboto Mono"/>
-          <w:color w:val="188038"/>
-          <w:lang w:val="en-US"/>
-        </w:rPr>
-        <w:t>).</w:t>
-      </w:r>
-      <w:proofErr w:type="spellStart"/>
-      <w:r>
-        <w:rPr>
-          <w:rFonts w:ascii="Roboto Mono" w:eastAsia="Roboto Mono" w:hAnsi="Roboto Mono" w:cs="Roboto Mono"/>
-          <w:color w:val="188038"/>
-          <w:lang w:val="en-US"/>
-        </w:rPr>
-        <w:t>item</w:t>
-      </w:r>
-      <w:proofErr w:type="gramEnd"/>
-      <w:r>
-        <w:rPr>
-          <w:rFonts w:ascii="Roboto Mono" w:eastAsia="Roboto Mono" w:hAnsi="Roboto Mono" w:cs="Roboto Mono"/>
-          <w:color w:val="188038"/>
-          <w:lang w:val="en-US"/>
-        </w:rPr>
-        <w:t>.</w:t>
-      </w:r>
-      <w:proofErr w:type="gramStart"/>
-      <w:r>
-        <w:rPr>
-          <w:rFonts w:ascii="Roboto Mono" w:eastAsia="Roboto Mono" w:hAnsi="Roboto Mono" w:cs="Roboto Mono"/>
-          <w:color w:val="188038"/>
-          <w:lang w:val="en-US"/>
-        </w:rPr>
-        <w:t>json.file</w:t>
-      </w:r>
-      <w:proofErr w:type="gramEnd"/>
-      <w:r>
-        <w:rPr>
-          <w:rFonts w:ascii="Roboto Mono" w:eastAsia="Roboto Mono" w:hAnsi="Roboto Mono" w:cs="Roboto Mono"/>
-          <w:color w:val="188038"/>
-          <w:lang w:val="en-US"/>
-        </w:rPr>
-        <w:t>_</w:t>
-      </w:r>
-      <w:proofErr w:type="gramStart"/>
-      <w:r>
-        <w:rPr>
-          <w:rFonts w:ascii="Roboto Mono" w:eastAsia="Roboto Mono" w:hAnsi="Roboto Mono" w:cs="Roboto Mono"/>
-          <w:color w:val="188038"/>
-          <w:lang w:val="en-US"/>
-        </w:rPr>
-        <w:t>id</w:t>
-      </w:r>
-      <w:proofErr w:type="spellEnd"/>
-      <w:r>
-        <w:rPr>
-          <w:rFonts w:ascii="Roboto Mono" w:eastAsia="Roboto Mono" w:hAnsi="Roboto Mono" w:cs="Roboto Mono"/>
-          <w:color w:val="188038"/>
-          <w:lang w:val="en-US"/>
-        </w:rPr>
-        <w:t xml:space="preserve"> }</w:t>
-      </w:r>
-      <w:proofErr w:type="gramEnd"/>
-      <w:r>
-        <w:rPr>
-          <w:rFonts w:ascii="Roboto Mono" w:eastAsia="Roboto Mono" w:hAnsi="Roboto Mono" w:cs="Roboto Mono"/>
-          <w:color w:val="188038"/>
-          <w:lang w:val="en-US"/>
-        </w:rPr>
-        <w:t>}</w:t>
+        <w:t xml:space="preserve"> {{ $('Edit Fields').item.json.file_id }}</w:t>
       </w:r>
     </w:p>
     <w:p>
@@ -2327,25 +2083,7 @@
           <w:b/>
           <w:lang w:val="en-US"/>
         </w:rPr>
-        <w:t xml:space="preserve">Nome do </w:t>
-      </w:r>
-      <w:proofErr w:type="spellStart"/>
-      <w:r>
-        <w:rPr>
-          <w:rFonts w:ascii="Roboto Mono" w:eastAsia="Roboto Mono" w:hAnsi="Roboto Mono" w:cs="Roboto Mono"/>
-          <w:b/>
-          <w:lang w:val="en-US"/>
-        </w:rPr>
-        <w:t>nó</w:t>
-      </w:r>
-      <w:proofErr w:type="spellEnd"/>
-      <w:r>
-        <w:rPr>
-          <w:rFonts w:ascii="Roboto Mono" w:eastAsia="Roboto Mono" w:hAnsi="Roboto Mono" w:cs="Roboto Mono"/>
-          <w:b/>
-          <w:lang w:val="en-US"/>
-        </w:rPr>
-        <w:t xml:space="preserve">: </w:t>
+        <w:t xml:space="preserve">Nome do nó: </w:t>
       </w:r>
       <w:r>
         <w:rPr>
@@ -2496,71 +2234,7 @@
           <w:b/>
           <w:lang w:val="en-US"/>
         </w:rPr>
-        <w:t xml:space="preserve">Session ID: </w:t>
-      </w:r>
-      <w:proofErr w:type="gramStart"/>
-      <w:r>
-        <w:rPr>
-          <w:rFonts w:ascii="Roboto Mono" w:eastAsia="Roboto Mono" w:hAnsi="Roboto Mono" w:cs="Roboto Mono"/>
-          <w:b/>
-          <w:lang w:val="en-US"/>
-        </w:rPr>
-        <w:t>={{ $</w:t>
-      </w:r>
-      <w:proofErr w:type="spellStart"/>
-      <w:proofErr w:type="gramEnd"/>
-      <w:r>
-        <w:rPr>
-          <w:rFonts w:ascii="Roboto Mono" w:eastAsia="Roboto Mono" w:hAnsi="Roboto Mono" w:cs="Roboto Mono"/>
-          <w:b/>
-          <w:lang w:val="en-US"/>
-        </w:rPr>
-        <w:t>json</w:t>
-      </w:r>
-      <w:proofErr w:type="spellEnd"/>
-      <w:r>
-        <w:rPr>
-          <w:rFonts w:ascii="Roboto Mono" w:eastAsia="Roboto Mono" w:hAnsi="Roboto Mono" w:cs="Roboto Mono"/>
-          <w:b/>
-          <w:lang w:val="en-US"/>
-        </w:rPr>
-        <w:t>["</w:t>
-      </w:r>
-      <w:proofErr w:type="spellStart"/>
-      <w:r>
-        <w:rPr>
-          <w:rFonts w:ascii="Roboto Mono" w:eastAsia="Roboto Mono" w:hAnsi="Roboto Mono" w:cs="Roboto Mono"/>
-          <w:b/>
-          <w:lang w:val="en-US"/>
-        </w:rPr>
-        <w:t>session_id</w:t>
-      </w:r>
-      <w:proofErr w:type="spellEnd"/>
-      <w:r>
-        <w:rPr>
-          <w:rFonts w:ascii="Roboto Mono" w:eastAsia="Roboto Mono" w:hAnsi="Roboto Mono" w:cs="Roboto Mono"/>
-          <w:b/>
-          <w:lang w:val="en-US"/>
-        </w:rPr>
-        <w:t>"] || $</w:t>
-      </w:r>
-      <w:proofErr w:type="spellStart"/>
-      <w:r>
-        <w:rPr>
-          <w:rFonts w:ascii="Roboto Mono" w:eastAsia="Roboto Mono" w:hAnsi="Roboto Mono" w:cs="Roboto Mono"/>
-          <w:b/>
-          <w:lang w:val="en-US"/>
-        </w:rPr>
-        <w:t>executionId</w:t>
-      </w:r>
-      <w:proofErr w:type="spellEnd"/>
-      <w:r>
-        <w:rPr>
-          <w:rFonts w:ascii="Roboto Mono" w:eastAsia="Roboto Mono" w:hAnsi="Roboto Mono" w:cs="Roboto Mono"/>
-          <w:b/>
-          <w:lang w:val="en-US"/>
-        </w:rPr>
-        <w:t xml:space="preserve"> }}</w:t>
+        <w:t>Session ID: ={{ $json["session_id"] || $executionId }}</w:t>
       </w:r>
       <w:r>
         <w:rPr>
@@ -2826,27 +2500,7 @@
           <w:color w:val="188038"/>
           <w:lang w:val="en-US"/>
         </w:rPr>
-        <w:t xml:space="preserve">Nome do </w:t>
-      </w:r>
-      <w:proofErr w:type="spellStart"/>
-      <w:r>
-        <w:rPr>
-          <w:rFonts w:ascii="Roboto Mono" w:eastAsia="Roboto Mono" w:hAnsi="Roboto Mono" w:cs="Roboto Mono"/>
-          <w:b/>
-          <w:color w:val="188038"/>
-          <w:lang w:val="en-US"/>
-        </w:rPr>
-        <w:t>nó</w:t>
-      </w:r>
-      <w:proofErr w:type="spellEnd"/>
-      <w:r>
-        <w:rPr>
-          <w:rFonts w:ascii="Roboto Mono" w:eastAsia="Roboto Mono" w:hAnsi="Roboto Mono" w:cs="Roboto Mono"/>
-          <w:b/>
-          <w:color w:val="188038"/>
-          <w:lang w:val="en-US"/>
-        </w:rPr>
-        <w:t>: Files Updated Trigger</w:t>
+        <w:t>Nome do nó: Files Updated Trigger</w:t>
       </w:r>
     </w:p>
     <w:p>

</xml_diff>